<commit_message>
Changed Date on Proposal
</commit_message>
<xml_diff>
--- a/Design Files/MailRoom Proposal.docx
+++ b/Design Files/MailRoom Proposal.docx
@@ -8,6 +8,7 @@
           <w:rFonts w:asciiTheme="majorHAnsi" w:eastAsiaTheme="majorEastAsia" w:hAnsiTheme="majorHAnsi" w:cstheme="majorBidi"/>
           <w:sz w:val="76"/>
           <w:szCs w:val="72"/>
+          <w:lang w:eastAsia="en-US"/>
         </w:rPr>
         <w:id w:val="1852919978"/>
         <w:docPartObj>
@@ -20,7 +21,6 @@
           <w:rFonts w:asciiTheme="minorHAnsi" w:eastAsiaTheme="minorHAnsi" w:hAnsiTheme="minorHAnsi" w:cstheme="minorBidi"/>
           <w:sz w:val="22"/>
           <w:szCs w:val="22"/>
-          <w:lang w:eastAsia="en-US"/>
         </w:rPr>
       </w:sdtEndPr>
       <w:sdtContent>
@@ -75,6 +75,7 @@
                     <w:dataBinding w:prefixMappings="xmlns:ns0='http://schemas.openxmlformats.org/package/2006/metadata/core-properties' xmlns:ns1='http://purl.org/dc/elements/1.1/'" w:xpath="/ns0:coreProperties[1]/ns1:title[1]" w:storeItemID="{6C3C8BC8-F283-45AE-878A-BAB7291924A1}"/>
                     <w:text/>
                   </w:sdtPr>
+                  <w:sdtEndPr/>
                   <w:sdtContent>
                     <w:r>
                       <w:rPr>
@@ -119,13 +120,14 @@
                     <w:docPart w:val="821D16360AF34E78A02A41BE48E83887"/>
                   </w:placeholder>
                   <w:dataBinding w:prefixMappings="xmlns:ns0='http://schemas.microsoft.com/office/2006/coverPageProps'" w:xpath="/ns0:CoverPageProperties[1]/ns0:PublishDate[1]" w:storeItemID="{55AF091B-3C7A-41E3-B477-F2FDAA23CFDA}"/>
-                  <w:date w:fullDate="2013-05-10T00:00:00Z">
+                  <w:date w:fullDate="2013-05-15T00:00:00Z">
                     <w:dateFormat w:val="MMMM d"/>
                     <w:lid w:val="en-US"/>
                     <w:storeMappedDataAs w:val="dateTime"/>
                     <w:calendar w:val="gregorian"/>
                   </w:date>
                 </w:sdtPr>
+                <w:sdtEndPr/>
                 <w:sdtContent>
                   <w:p>
                     <w:pPr>
@@ -142,7 +144,7 @@
                         <w:sz w:val="36"/>
                         <w:szCs w:val="36"/>
                       </w:rPr>
-                      <w:t>May 10</w:t>
+                      <w:t>May 15</w:t>
                     </w:r>
                   </w:p>
                 </w:sdtContent>
@@ -166,13 +168,14 @@
                     <w:docPart w:val="CA8F651307B642D1894FFD14D27935D1"/>
                   </w:placeholder>
                   <w:dataBinding w:prefixMappings="xmlns:ns0='http://schemas.microsoft.com/office/2006/coverPageProps'" w:xpath="/ns0:CoverPageProperties[1]/ns0:PublishDate[1]" w:storeItemID="{55AF091B-3C7A-41E3-B477-F2FDAA23CFDA}"/>
-                  <w:date w:fullDate="2013-05-10T00:00:00Z">
+                  <w:date w:fullDate="2013-05-15T00:00:00Z">
                     <w:dateFormat w:val="yyyy"/>
                     <w:lid w:val="en-US"/>
                     <w:storeMappedDataAs w:val="dateTime"/>
                     <w:calendar w:val="gregorian"/>
                   </w:date>
                 </w:sdtPr>
+                <w:sdtEndPr/>
                 <w:sdtContent>
                   <w:p>
                     <w:pPr>
@@ -214,6 +217,7 @@
                 <w:dataBinding w:prefixMappings="xmlns:ns0='http://schemas.microsoft.com/office/2006/coverPageProps'" w:xpath="/ns0:CoverPageProperties[1]/ns0:Abstract[1]" w:storeItemID="{55AF091B-3C7A-41E3-B477-F2FDAA23CFDA}"/>
                 <w:text/>
               </w:sdtPr>
+              <w:sdtEndPr/>
               <w:sdtContent>
                 <w:tc>
                   <w:tcPr>
@@ -425,8 +429,6 @@
         <w:tab/>
         <w:t>As you can see the current system that the Mailroom is using has its flaws. Now that’s not to say that the redesigned system we bring to them will be flawless but it will address many key aspects that the current one does not. Please find attached the Design Diagram for the system, along with screen shots of the interfaces that the users will see. No screen shots of the server will be present as it is a command line based interface and those have no real excitement to them. Thank you for your time and we appreciate you reading this proposal.</w:t>
       </w:r>
-      <w:bookmarkStart w:id="0" w:name="_GoBack"/>
-      <w:bookmarkEnd w:id="0"/>
     </w:p>
     <w:sectPr>
       <w:pgSz w:w="12240" w:h="15840"/>
@@ -1026,32 +1028,6 @@
         </w:p>
       </w:docPartBody>
     </w:docPart>
-    <w:docPart>
-      <w:docPartPr>
-        <w:name w:val="86ADD5616B034723B90F2F8BC22A8A60"/>
-        <w:category>
-          <w:name w:val="General"/>
-          <w:gallery w:val="placeholder"/>
-        </w:category>
-        <w:types>
-          <w:type w:val="bbPlcHdr"/>
-        </w:types>
-        <w:behaviors>
-          <w:behavior w:val="content"/>
-        </w:behaviors>
-        <w:guid w:val="{D46EDF5F-5B1D-449B-BAAD-8E726706B611}"/>
-      </w:docPartPr>
-      <w:docPartBody>
-        <w:p>
-          <w:pPr>
-            <w:pStyle w:val="86ADD5616B034723B90F2F8BC22A8A60"/>
-          </w:pPr>
-          <w:r>
-            <w:t>[Type the abstract of the document here. The abstract is typically a short summary of the contents of the document. Type the abstract of the document here. The abstract is typically a short summary of the contents of the document.]</w:t>
-          </w:r>
-        </w:p>
-      </w:docPartBody>
-    </w:docPart>
   </w:docParts>
 </w:glossaryDocument>
 </file>
@@ -1076,8 +1052,9 @@
     <w:panose1 w:val="020B0604030504040204"/>
     <w:charset w:val="00"/>
     <w:family w:val="swiss"/>
+    <w:notTrueType/>
     <w:pitch w:val="variable"/>
-    <w:sig w:usb0="E1002EFF" w:usb1="C000605B" w:usb2="00000029" w:usb3="00000000" w:csb0="000101FF" w:csb1="00000000"/>
+    <w:sig w:usb0="00000003" w:usb1="00000000" w:usb2="00000000" w:usb3="00000000" w:csb0="00000001" w:csb1="00000000"/>
   </w:font>
   <w:font w:name="Cambria">
     <w:panose1 w:val="02040503050406030204"/>
@@ -1105,6 +1082,8 @@
     <w:rsidRoot w:val="00105695"/>
     <w:rsid w:val="00105695"/>
     <w:rsid w:val="0048535B"/>
+    <w:rsid w:val="007802DD"/>
+    <w:rsid w:val="00A1774A"/>
   </w:rsids>
   <m:mathPr>
     <m:mathFont m:val="Cambria Math"/>
@@ -1840,7 +1819,7 @@
 
 <file path=customXml/item1.xml><?xml version="1.0" encoding="utf-8"?>
 <CoverPageProperties xmlns="http://schemas.microsoft.com/office/2006/coverPageProps">
-  <PublishDate>2013-05-10T00:00:00</PublishDate>
+  <PublishDate>2013-05-15T00:00:00</PublishDate>
   <Abstract>Contains the CSCI 301/302 proposal for the Adams State University Mailroom software.</Abstract>
   <CompanyAddress/>
   <CompanyPhone/>
@@ -1862,7 +1841,7 @@
 </file>
 
 <file path=customXml/itemProps2.xml><?xml version="1.0" encoding="utf-8"?>
-<ds:datastoreItem xmlns:ds="http://schemas.openxmlformats.org/officeDocument/2006/customXml" ds:itemID="{E02ABFFA-F408-4994-987F-BB3C3CAD6CE5}">
+<ds:datastoreItem xmlns:ds="http://schemas.openxmlformats.org/officeDocument/2006/customXml" ds:itemID="{0ABBC41B-44A5-4775-8921-02F8616B2818}">
   <ds:schemaRefs>
     <ds:schemaRef ds:uri="http://schemas.openxmlformats.org/officeDocument/2006/bibliography"/>
   </ds:schemaRefs>

</xml_diff>

<commit_message>
Revert "Changed Date on Proposal"
This reverts commit c5e340874bc5d602a59c443e980340a99aee1d97.
</commit_message>
<xml_diff>
--- a/Design Files/MailRoom Proposal.docx
+++ b/Design Files/MailRoom Proposal.docx
@@ -8,7 +8,6 @@
           <w:rFonts w:asciiTheme="majorHAnsi" w:eastAsiaTheme="majorEastAsia" w:hAnsiTheme="majorHAnsi" w:cstheme="majorBidi"/>
           <w:sz w:val="76"/>
           <w:szCs w:val="72"/>
-          <w:lang w:eastAsia="en-US"/>
         </w:rPr>
         <w:id w:val="1852919978"/>
         <w:docPartObj>
@@ -21,6 +20,7 @@
           <w:rFonts w:asciiTheme="minorHAnsi" w:eastAsiaTheme="minorHAnsi" w:hAnsiTheme="minorHAnsi" w:cstheme="minorBidi"/>
           <w:sz w:val="22"/>
           <w:szCs w:val="22"/>
+          <w:lang w:eastAsia="en-US"/>
         </w:rPr>
       </w:sdtEndPr>
       <w:sdtContent>
@@ -75,7 +75,6 @@
                     <w:dataBinding w:prefixMappings="xmlns:ns0='http://schemas.openxmlformats.org/package/2006/metadata/core-properties' xmlns:ns1='http://purl.org/dc/elements/1.1/'" w:xpath="/ns0:coreProperties[1]/ns1:title[1]" w:storeItemID="{6C3C8BC8-F283-45AE-878A-BAB7291924A1}"/>
                     <w:text/>
                   </w:sdtPr>
-                  <w:sdtEndPr/>
                   <w:sdtContent>
                     <w:r>
                       <w:rPr>
@@ -120,14 +119,13 @@
                     <w:docPart w:val="821D16360AF34E78A02A41BE48E83887"/>
                   </w:placeholder>
                   <w:dataBinding w:prefixMappings="xmlns:ns0='http://schemas.microsoft.com/office/2006/coverPageProps'" w:xpath="/ns0:CoverPageProperties[1]/ns0:PublishDate[1]" w:storeItemID="{55AF091B-3C7A-41E3-B477-F2FDAA23CFDA}"/>
-                  <w:date w:fullDate="2013-05-15T00:00:00Z">
+                  <w:date w:fullDate="2013-05-10T00:00:00Z">
                     <w:dateFormat w:val="MMMM d"/>
                     <w:lid w:val="en-US"/>
                     <w:storeMappedDataAs w:val="dateTime"/>
                     <w:calendar w:val="gregorian"/>
                   </w:date>
                 </w:sdtPr>
-                <w:sdtEndPr/>
                 <w:sdtContent>
                   <w:p>
                     <w:pPr>
@@ -144,7 +142,7 @@
                         <w:sz w:val="36"/>
                         <w:szCs w:val="36"/>
                       </w:rPr>
-                      <w:t>May 15</w:t>
+                      <w:t>May 10</w:t>
                     </w:r>
                   </w:p>
                 </w:sdtContent>
@@ -168,14 +166,13 @@
                     <w:docPart w:val="CA8F651307B642D1894FFD14D27935D1"/>
                   </w:placeholder>
                   <w:dataBinding w:prefixMappings="xmlns:ns0='http://schemas.microsoft.com/office/2006/coverPageProps'" w:xpath="/ns0:CoverPageProperties[1]/ns0:PublishDate[1]" w:storeItemID="{55AF091B-3C7A-41E3-B477-F2FDAA23CFDA}"/>
-                  <w:date w:fullDate="2013-05-15T00:00:00Z">
+                  <w:date w:fullDate="2013-05-10T00:00:00Z">
                     <w:dateFormat w:val="yyyy"/>
                     <w:lid w:val="en-US"/>
                     <w:storeMappedDataAs w:val="dateTime"/>
                     <w:calendar w:val="gregorian"/>
                   </w:date>
                 </w:sdtPr>
-                <w:sdtEndPr/>
                 <w:sdtContent>
                   <w:p>
                     <w:pPr>
@@ -217,7 +214,6 @@
                 <w:dataBinding w:prefixMappings="xmlns:ns0='http://schemas.microsoft.com/office/2006/coverPageProps'" w:xpath="/ns0:CoverPageProperties[1]/ns0:Abstract[1]" w:storeItemID="{55AF091B-3C7A-41E3-B477-F2FDAA23CFDA}"/>
                 <w:text/>
               </w:sdtPr>
-              <w:sdtEndPr/>
               <w:sdtContent>
                 <w:tc>
                   <w:tcPr>
@@ -429,6 +425,8 @@
         <w:tab/>
         <w:t>As you can see the current system that the Mailroom is using has its flaws. Now that’s not to say that the redesigned system we bring to them will be flawless but it will address many key aspects that the current one does not. Please find attached the Design Diagram for the system, along with screen shots of the interfaces that the users will see. No screen shots of the server will be present as it is a command line based interface and those have no real excitement to them. Thank you for your time and we appreciate you reading this proposal.</w:t>
       </w:r>
+      <w:bookmarkStart w:id="0" w:name="_GoBack"/>
+      <w:bookmarkEnd w:id="0"/>
     </w:p>
     <w:sectPr>
       <w:pgSz w:w="12240" w:h="15840"/>
@@ -1028,6 +1026,32 @@
         </w:p>
       </w:docPartBody>
     </w:docPart>
+    <w:docPart>
+      <w:docPartPr>
+        <w:name w:val="86ADD5616B034723B90F2F8BC22A8A60"/>
+        <w:category>
+          <w:name w:val="General"/>
+          <w:gallery w:val="placeholder"/>
+        </w:category>
+        <w:types>
+          <w:type w:val="bbPlcHdr"/>
+        </w:types>
+        <w:behaviors>
+          <w:behavior w:val="content"/>
+        </w:behaviors>
+        <w:guid w:val="{D46EDF5F-5B1D-449B-BAAD-8E726706B611}"/>
+      </w:docPartPr>
+      <w:docPartBody>
+        <w:p>
+          <w:pPr>
+            <w:pStyle w:val="86ADD5616B034723B90F2F8BC22A8A60"/>
+          </w:pPr>
+          <w:r>
+            <w:t>[Type the abstract of the document here. The abstract is typically a short summary of the contents of the document. Type the abstract of the document here. The abstract is typically a short summary of the contents of the document.]</w:t>
+          </w:r>
+        </w:p>
+      </w:docPartBody>
+    </w:docPart>
   </w:docParts>
 </w:glossaryDocument>
 </file>
@@ -1052,9 +1076,8 @@
     <w:panose1 w:val="020B0604030504040204"/>
     <w:charset w:val="00"/>
     <w:family w:val="swiss"/>
-    <w:notTrueType/>
     <w:pitch w:val="variable"/>
-    <w:sig w:usb0="00000003" w:usb1="00000000" w:usb2="00000000" w:usb3="00000000" w:csb0="00000001" w:csb1="00000000"/>
+    <w:sig w:usb0="E1002EFF" w:usb1="C000605B" w:usb2="00000029" w:usb3="00000000" w:csb0="000101FF" w:csb1="00000000"/>
   </w:font>
   <w:font w:name="Cambria">
     <w:panose1 w:val="02040503050406030204"/>
@@ -1082,8 +1105,6 @@
     <w:rsidRoot w:val="00105695"/>
     <w:rsid w:val="00105695"/>
     <w:rsid w:val="0048535B"/>
-    <w:rsid w:val="007802DD"/>
-    <w:rsid w:val="00A1774A"/>
   </w:rsids>
   <m:mathPr>
     <m:mathFont m:val="Cambria Math"/>
@@ -1819,7 +1840,7 @@
 
 <file path=customXml/item1.xml><?xml version="1.0" encoding="utf-8"?>
 <CoverPageProperties xmlns="http://schemas.microsoft.com/office/2006/coverPageProps">
-  <PublishDate>2013-05-15T00:00:00</PublishDate>
+  <PublishDate>2013-05-10T00:00:00</PublishDate>
   <Abstract>Contains the CSCI 301/302 proposal for the Adams State University Mailroom software.</Abstract>
   <CompanyAddress/>
   <CompanyPhone/>
@@ -1841,7 +1862,7 @@
 </file>
 
 <file path=customXml/itemProps2.xml><?xml version="1.0" encoding="utf-8"?>
-<ds:datastoreItem xmlns:ds="http://schemas.openxmlformats.org/officeDocument/2006/customXml" ds:itemID="{0ABBC41B-44A5-4775-8921-02F8616B2818}">
+<ds:datastoreItem xmlns:ds="http://schemas.openxmlformats.org/officeDocument/2006/customXml" ds:itemID="{E02ABFFA-F408-4994-987F-BB3C3CAD6CE5}">
   <ds:schemaRefs>
     <ds:schemaRef ds:uri="http://schemas.openxmlformats.org/officeDocument/2006/bibliography"/>
   </ds:schemaRefs>

</xml_diff>

<commit_message>
Revert "Revert "Changed Date on Proposal""
This reverts commit e8ba333bc12dff137071cf99c71fb9808322b9e3.
</commit_message>
<xml_diff>
--- a/Design Files/MailRoom Proposal.docx
+++ b/Design Files/MailRoom Proposal.docx
@@ -8,6 +8,7 @@
           <w:rFonts w:asciiTheme="majorHAnsi" w:eastAsiaTheme="majorEastAsia" w:hAnsiTheme="majorHAnsi" w:cstheme="majorBidi"/>
           <w:sz w:val="76"/>
           <w:szCs w:val="72"/>
+          <w:lang w:eastAsia="en-US"/>
         </w:rPr>
         <w:id w:val="1852919978"/>
         <w:docPartObj>
@@ -20,7 +21,6 @@
           <w:rFonts w:asciiTheme="minorHAnsi" w:eastAsiaTheme="minorHAnsi" w:hAnsiTheme="minorHAnsi" w:cstheme="minorBidi"/>
           <w:sz w:val="22"/>
           <w:szCs w:val="22"/>
-          <w:lang w:eastAsia="en-US"/>
         </w:rPr>
       </w:sdtEndPr>
       <w:sdtContent>
@@ -75,6 +75,7 @@
                     <w:dataBinding w:prefixMappings="xmlns:ns0='http://schemas.openxmlformats.org/package/2006/metadata/core-properties' xmlns:ns1='http://purl.org/dc/elements/1.1/'" w:xpath="/ns0:coreProperties[1]/ns1:title[1]" w:storeItemID="{6C3C8BC8-F283-45AE-878A-BAB7291924A1}"/>
                     <w:text/>
                   </w:sdtPr>
+                  <w:sdtEndPr/>
                   <w:sdtContent>
                     <w:r>
                       <w:rPr>
@@ -119,13 +120,14 @@
                     <w:docPart w:val="821D16360AF34E78A02A41BE48E83887"/>
                   </w:placeholder>
                   <w:dataBinding w:prefixMappings="xmlns:ns0='http://schemas.microsoft.com/office/2006/coverPageProps'" w:xpath="/ns0:CoverPageProperties[1]/ns0:PublishDate[1]" w:storeItemID="{55AF091B-3C7A-41E3-B477-F2FDAA23CFDA}"/>
-                  <w:date w:fullDate="2013-05-10T00:00:00Z">
+                  <w:date w:fullDate="2013-05-15T00:00:00Z">
                     <w:dateFormat w:val="MMMM d"/>
                     <w:lid w:val="en-US"/>
                     <w:storeMappedDataAs w:val="dateTime"/>
                     <w:calendar w:val="gregorian"/>
                   </w:date>
                 </w:sdtPr>
+                <w:sdtEndPr/>
                 <w:sdtContent>
                   <w:p>
                     <w:pPr>
@@ -142,7 +144,7 @@
                         <w:sz w:val="36"/>
                         <w:szCs w:val="36"/>
                       </w:rPr>
-                      <w:t>May 10</w:t>
+                      <w:t>May 15</w:t>
                     </w:r>
                   </w:p>
                 </w:sdtContent>
@@ -166,13 +168,14 @@
                     <w:docPart w:val="CA8F651307B642D1894FFD14D27935D1"/>
                   </w:placeholder>
                   <w:dataBinding w:prefixMappings="xmlns:ns0='http://schemas.microsoft.com/office/2006/coverPageProps'" w:xpath="/ns0:CoverPageProperties[1]/ns0:PublishDate[1]" w:storeItemID="{55AF091B-3C7A-41E3-B477-F2FDAA23CFDA}"/>
-                  <w:date w:fullDate="2013-05-10T00:00:00Z">
+                  <w:date w:fullDate="2013-05-15T00:00:00Z">
                     <w:dateFormat w:val="yyyy"/>
                     <w:lid w:val="en-US"/>
                     <w:storeMappedDataAs w:val="dateTime"/>
                     <w:calendar w:val="gregorian"/>
                   </w:date>
                 </w:sdtPr>
+                <w:sdtEndPr/>
                 <w:sdtContent>
                   <w:p>
                     <w:pPr>
@@ -214,6 +217,7 @@
                 <w:dataBinding w:prefixMappings="xmlns:ns0='http://schemas.microsoft.com/office/2006/coverPageProps'" w:xpath="/ns0:CoverPageProperties[1]/ns0:Abstract[1]" w:storeItemID="{55AF091B-3C7A-41E3-B477-F2FDAA23CFDA}"/>
                 <w:text/>
               </w:sdtPr>
+              <w:sdtEndPr/>
               <w:sdtContent>
                 <w:tc>
                   <w:tcPr>
@@ -425,8 +429,6 @@
         <w:tab/>
         <w:t>As you can see the current system that the Mailroom is using has its flaws. Now that’s not to say that the redesigned system we bring to them will be flawless but it will address many key aspects that the current one does not. Please find attached the Design Diagram for the system, along with screen shots of the interfaces that the users will see. No screen shots of the server will be present as it is a command line based interface and those have no real excitement to them. Thank you for your time and we appreciate you reading this proposal.</w:t>
       </w:r>
-      <w:bookmarkStart w:id="0" w:name="_GoBack"/>
-      <w:bookmarkEnd w:id="0"/>
     </w:p>
     <w:sectPr>
       <w:pgSz w:w="12240" w:h="15840"/>
@@ -1026,32 +1028,6 @@
         </w:p>
       </w:docPartBody>
     </w:docPart>
-    <w:docPart>
-      <w:docPartPr>
-        <w:name w:val="86ADD5616B034723B90F2F8BC22A8A60"/>
-        <w:category>
-          <w:name w:val="General"/>
-          <w:gallery w:val="placeholder"/>
-        </w:category>
-        <w:types>
-          <w:type w:val="bbPlcHdr"/>
-        </w:types>
-        <w:behaviors>
-          <w:behavior w:val="content"/>
-        </w:behaviors>
-        <w:guid w:val="{D46EDF5F-5B1D-449B-BAAD-8E726706B611}"/>
-      </w:docPartPr>
-      <w:docPartBody>
-        <w:p>
-          <w:pPr>
-            <w:pStyle w:val="86ADD5616B034723B90F2F8BC22A8A60"/>
-          </w:pPr>
-          <w:r>
-            <w:t>[Type the abstract of the document here. The abstract is typically a short summary of the contents of the document. Type the abstract of the document here. The abstract is typically a short summary of the contents of the document.]</w:t>
-          </w:r>
-        </w:p>
-      </w:docPartBody>
-    </w:docPart>
   </w:docParts>
 </w:glossaryDocument>
 </file>
@@ -1076,8 +1052,9 @@
     <w:panose1 w:val="020B0604030504040204"/>
     <w:charset w:val="00"/>
     <w:family w:val="swiss"/>
+    <w:notTrueType/>
     <w:pitch w:val="variable"/>
-    <w:sig w:usb0="E1002EFF" w:usb1="C000605B" w:usb2="00000029" w:usb3="00000000" w:csb0="000101FF" w:csb1="00000000"/>
+    <w:sig w:usb0="00000003" w:usb1="00000000" w:usb2="00000000" w:usb3="00000000" w:csb0="00000001" w:csb1="00000000"/>
   </w:font>
   <w:font w:name="Cambria">
     <w:panose1 w:val="02040503050406030204"/>
@@ -1105,6 +1082,8 @@
     <w:rsidRoot w:val="00105695"/>
     <w:rsid w:val="00105695"/>
     <w:rsid w:val="0048535B"/>
+    <w:rsid w:val="007802DD"/>
+    <w:rsid w:val="00A1774A"/>
   </w:rsids>
   <m:mathPr>
     <m:mathFont m:val="Cambria Math"/>
@@ -1840,7 +1819,7 @@
 
 <file path=customXml/item1.xml><?xml version="1.0" encoding="utf-8"?>
 <CoverPageProperties xmlns="http://schemas.microsoft.com/office/2006/coverPageProps">
-  <PublishDate>2013-05-10T00:00:00</PublishDate>
+  <PublishDate>2013-05-15T00:00:00</PublishDate>
   <Abstract>Contains the CSCI 301/302 proposal for the Adams State University Mailroom software.</Abstract>
   <CompanyAddress/>
   <CompanyPhone/>
@@ -1862,7 +1841,7 @@
 </file>
 
 <file path=customXml/itemProps2.xml><?xml version="1.0" encoding="utf-8"?>
-<ds:datastoreItem xmlns:ds="http://schemas.openxmlformats.org/officeDocument/2006/customXml" ds:itemID="{E02ABFFA-F408-4994-987F-BB3C3CAD6CE5}">
+<ds:datastoreItem xmlns:ds="http://schemas.openxmlformats.org/officeDocument/2006/customXml" ds:itemID="{0ABBC41B-44A5-4775-8921-02F8616B2818}">
   <ds:schemaRefs>
     <ds:schemaRef ds:uri="http://schemas.openxmlformats.org/officeDocument/2006/bibliography"/>
   </ds:schemaRefs>

</xml_diff>